<commit_message>
feat: complete lab 1
</commit_message>
<xml_diff>
--- a/Labfiles/Starter/DP-201.1/DP-201-Lab01.docx
+++ b/Labfiles/Starter/DP-201.1/DP-201-Lab01.docx
@@ -7,12 +7,16 @@
         <w:pStyle w:val="Heading1"/>
         <w:rPr>
           <w:b/>
+          <w:sz w:val="28"/>
+          <w:szCs w:val="28"/>
         </w:rPr>
       </w:pPr>
       <w:r>
         <w:rPr>
           <w:rFonts w:eastAsiaTheme="minorHAnsi"/>
           <w:b/>
+          <w:sz w:val="28"/>
+          <w:szCs w:val="28"/>
         </w:rPr>
         <w:t>DP20</w:t>
       </w:r>
@@ -20,6 +24,8 @@
         <w:rPr>
           <w:rFonts w:eastAsiaTheme="minorHAnsi"/>
           <w:b/>
+          <w:sz w:val="28"/>
+          <w:szCs w:val="28"/>
         </w:rPr>
         <w:t>1</w:t>
       </w:r>
@@ -27,6 +33,8 @@
         <w:rPr>
           <w:rFonts w:eastAsiaTheme="minorHAnsi"/>
           <w:b/>
+          <w:sz w:val="28"/>
+          <w:szCs w:val="28"/>
         </w:rPr>
         <w:t xml:space="preserve"> - </w:t>
       </w:r>
@@ -34,6 +42,8 @@
         <w:rPr>
           <w:rFonts w:eastAsiaTheme="minorHAnsi"/>
           <w:b/>
+          <w:sz w:val="28"/>
+          <w:szCs w:val="28"/>
         </w:rPr>
         <w:t>Designing</w:t>
       </w:r>
@@ -41,6 +51,8 @@
         <w:rPr>
           <w:rFonts w:eastAsiaTheme="minorHAnsi"/>
           <w:b/>
+          <w:sz w:val="28"/>
+          <w:szCs w:val="28"/>
         </w:rPr>
         <w:t xml:space="preserve"> a</w:t>
       </w:r>
@@ -48,6 +60,8 @@
         <w:rPr>
           <w:rFonts w:eastAsiaTheme="minorHAnsi"/>
           <w:b/>
+          <w:sz w:val="28"/>
+          <w:szCs w:val="28"/>
         </w:rPr>
         <w:t>n Azure</w:t>
       </w:r>
@@ -55,6 +69,8 @@
         <w:rPr>
           <w:rFonts w:eastAsiaTheme="minorHAnsi"/>
           <w:b/>
+          <w:sz w:val="28"/>
+          <w:szCs w:val="28"/>
         </w:rPr>
         <w:t xml:space="preserve"> Data Platform Solution </w:t>
       </w:r>
@@ -64,55 +80,68 @@
         <w:pStyle w:val="Heading2"/>
         <w:rPr>
           <w:rFonts w:eastAsiaTheme="minorHAnsi"/>
+          <w:sz w:val="28"/>
+          <w:szCs w:val="28"/>
         </w:rPr>
       </w:pPr>
       <w:r>
         <w:rPr>
           <w:rFonts w:eastAsiaTheme="minorHAnsi"/>
+          <w:sz w:val="28"/>
+          <w:szCs w:val="28"/>
         </w:rPr>
         <w:t xml:space="preserve">Lab 1 </w:t>
       </w:r>
       <w:r>
         <w:rPr>
           <w:rFonts w:eastAsiaTheme="minorHAnsi"/>
+          <w:sz w:val="28"/>
+          <w:szCs w:val="28"/>
         </w:rPr>
         <w:t>–</w:t>
       </w:r>
       <w:r>
         <w:rPr>
           <w:rFonts w:eastAsiaTheme="minorHAnsi"/>
+          <w:sz w:val="28"/>
+          <w:szCs w:val="28"/>
         </w:rPr>
         <w:t xml:space="preserve"> </w:t>
       </w:r>
       <w:r>
         <w:rPr>
           <w:rFonts w:eastAsiaTheme="minorHAnsi"/>
+          <w:sz w:val="28"/>
+          <w:szCs w:val="28"/>
         </w:rPr>
         <w:t>Azure Architecture Co</w:t>
       </w:r>
       <w:r>
         <w:rPr>
           <w:rFonts w:eastAsiaTheme="minorHAnsi"/>
+          <w:sz w:val="28"/>
+          <w:szCs w:val="28"/>
         </w:rPr>
         <w:t>ns</w:t>
       </w:r>
       <w:r>
         <w:rPr>
           <w:rFonts w:eastAsiaTheme="minorHAnsi"/>
+          <w:sz w:val="28"/>
+          <w:szCs w:val="28"/>
         </w:rPr>
         <w:t>iderations</w:t>
       </w:r>
       <w:r>
         <w:rPr>
           <w:rFonts w:eastAsiaTheme="minorHAnsi"/>
+          <w:sz w:val="28"/>
+          <w:szCs w:val="28"/>
         </w:rPr>
         <w:t xml:space="preserve"> </w:t>
       </w:r>
     </w:p>
-    <w:p>
-      <w:bookmarkStart w:id="0" w:name="_GoBack"/>
-      <w:bookmarkEnd w:id="0"/>
-    </w:p>
+    <w:p/>
     <w:p>
       <w:pPr>
         <w:rPr>
@@ -129,61 +158,7 @@
         <w:rPr>
           <w:rFonts w:ascii="Segoe UI" w:hAnsi="Segoe UI" w:cs="Segoe UI"/>
         </w:rPr>
-        <w:t xml:space="preserve">security, </w:t>
-      </w:r>
-      <w:r>
-        <w:rPr>
-          <w:rFonts w:ascii="Segoe UI" w:hAnsi="Segoe UI" w:cs="Segoe UI"/>
-        </w:rPr>
-        <w:t>performance</w:t>
-      </w:r>
-      <w:r>
-        <w:rPr>
-          <w:rFonts w:ascii="Segoe UI" w:hAnsi="Segoe UI" w:cs="Segoe UI"/>
-        </w:rPr>
-        <w:t xml:space="preserve">, </w:t>
-      </w:r>
-      <w:r>
-        <w:rPr>
-          <w:rFonts w:ascii="Segoe UI" w:hAnsi="Segoe UI" w:cs="Segoe UI"/>
-        </w:rPr>
-        <w:t>scalability</w:t>
-      </w:r>
-      <w:r>
-        <w:rPr>
-          <w:rFonts w:ascii="Segoe UI" w:hAnsi="Segoe UI" w:cs="Segoe UI"/>
-        </w:rPr>
-        <w:t>,</w:t>
-      </w:r>
-      <w:r>
-        <w:rPr>
-          <w:rFonts w:ascii="Segoe UI" w:hAnsi="Segoe UI" w:cs="Segoe UI"/>
-        </w:rPr>
-        <w:t xml:space="preserve"> </w:t>
-      </w:r>
-      <w:r>
-        <w:rPr>
-          <w:rFonts w:ascii="Segoe UI" w:hAnsi="Segoe UI" w:cs="Segoe UI"/>
-        </w:rPr>
-        <w:t>availability</w:t>
-      </w:r>
-      <w:r>
-        <w:rPr>
-          <w:rFonts w:ascii="Segoe UI" w:hAnsi="Segoe UI" w:cs="Segoe UI"/>
-        </w:rPr>
-        <w:t xml:space="preserve">, </w:t>
-      </w:r>
-      <w:r>
-        <w:rPr>
-          <w:rFonts w:ascii="Segoe UI" w:hAnsi="Segoe UI" w:cs="Segoe UI"/>
-        </w:rPr>
-        <w:t>recoverability</w:t>
-      </w:r>
-      <w:r>
-        <w:rPr>
-          <w:rFonts w:ascii="Segoe UI" w:hAnsi="Segoe UI" w:cs="Segoe UI"/>
-        </w:rPr>
-        <w:t xml:space="preserve">, </w:t>
+        <w:t xml:space="preserve">security, performance, scalability, availability, recoverability, </w:t>
       </w:r>
       <w:r>
         <w:rPr>
@@ -195,25 +170,13 @@
         <w:rPr>
           <w:rFonts w:ascii="Segoe UI" w:hAnsi="Segoe UI" w:cs="Segoe UI"/>
         </w:rPr>
-        <w:t>efficiency and operations</w:t>
+        <w:t xml:space="preserve">efficiency and operations </w:t>
       </w:r>
       <w:r>
         <w:rPr>
           <w:rFonts w:ascii="Segoe UI" w:hAnsi="Segoe UI" w:cs="Segoe UI"/>
         </w:rPr>
-        <w:t xml:space="preserve"> </w:t>
-      </w:r>
-      <w:r>
-        <w:rPr>
-          <w:rFonts w:ascii="Segoe UI" w:hAnsi="Segoe UI" w:cs="Segoe UI"/>
-        </w:rPr>
-        <w:t>requirements as identified from the AdventureWorks case study</w:t>
-      </w:r>
-      <w:r>
-        <w:rPr>
-          <w:rFonts w:ascii="Segoe UI" w:hAnsi="Segoe UI" w:cs="Segoe UI"/>
-        </w:rPr>
-        <w:t>.</w:t>
+        <w:t>requirements as identified from the AdventureWorks case study.</w:t>
       </w:r>
     </w:p>
     <w:p>
@@ -222,42 +185,6 @@
           <w:rFonts w:ascii="Segoe UI" w:hAnsi="Segoe UI" w:cs="Segoe UI"/>
         </w:rPr>
       </w:pPr>
-      <w:r>
-        <w:rPr>
-          <w:rFonts w:ascii="Segoe UI" w:hAnsi="Segoe UI" w:cs="Segoe UI"/>
-        </w:rPr>
-        <w:t xml:space="preserve">Below are </w:t>
-      </w:r>
-      <w:r>
-        <w:rPr>
-          <w:rFonts w:ascii="Segoe UI" w:hAnsi="Segoe UI" w:cs="Segoe UI"/>
-        </w:rPr>
-        <w:t xml:space="preserve">some </w:t>
-      </w:r>
-      <w:r>
-        <w:rPr>
-          <w:rFonts w:ascii="Segoe UI" w:hAnsi="Segoe UI" w:cs="Segoe UI"/>
-        </w:rPr>
-        <w:t xml:space="preserve">examples of </w:t>
-      </w:r>
-      <w:r>
-        <w:rPr>
-          <w:rFonts w:ascii="Segoe UI" w:hAnsi="Segoe UI" w:cs="Segoe UI"/>
-        </w:rPr>
-        <w:t>the</w:t>
-      </w:r>
-      <w:r>
-        <w:rPr>
-          <w:rFonts w:ascii="Segoe UI" w:hAnsi="Segoe UI" w:cs="Segoe UI"/>
-        </w:rPr>
-        <w:t xml:space="preserve"> requirements </w:t>
-      </w:r>
-      <w:r>
-        <w:rPr>
-          <w:rFonts w:ascii="Segoe UI" w:hAnsi="Segoe UI" w:cs="Segoe UI"/>
-        </w:rPr>
-        <w:t>that could be identified.</w:t>
-      </w:r>
     </w:p>
     <w:tbl>
       <w:tblPr>
@@ -266,9 +193,9 @@
         <w:tblLook w:val="04A0" w:firstRow="1" w:lastRow="0" w:firstColumn="1" w:lastColumn="0" w:noHBand="0" w:noVBand="1"/>
       </w:tblPr>
       <w:tblGrid>
-        <w:gridCol w:w="984"/>
-        <w:gridCol w:w="6412"/>
-        <w:gridCol w:w="1620"/>
+        <w:gridCol w:w="1046"/>
+        <w:gridCol w:w="6397"/>
+        <w:gridCol w:w="1573"/>
       </w:tblGrid>
       <w:tr>
         <w:tc>
@@ -279,19 +206,17 @@
             <w:pPr>
               <w:rPr>
                 <w:rFonts w:ascii="Segoe UI" w:hAnsi="Segoe UI" w:cs="Segoe UI"/>
-              </w:rPr>
-            </w:pPr>
-            <w:r>
-              <w:rPr>
-                <w:rFonts w:ascii="Segoe UI" w:hAnsi="Segoe UI" w:cs="Segoe UI"/>
-              </w:rPr>
-              <w:t xml:space="preserve">Exercise </w:t>
-            </w:r>
-            <w:r>
-              <w:rPr>
-                <w:rFonts w:ascii="Segoe UI" w:hAnsi="Segoe UI" w:cs="Segoe UI"/>
-              </w:rPr>
-              <w:t>#</w:t>
+                <w:b/>
+                <w:bCs/>
+              </w:rPr>
+            </w:pPr>
+            <w:r>
+              <w:rPr>
+                <w:rFonts w:ascii="Segoe UI" w:hAnsi="Segoe UI" w:cs="Segoe UI"/>
+                <w:b/>
+                <w:bCs/>
+              </w:rPr>
+              <w:t>Exercise</w:t>
             </w:r>
           </w:p>
         </w:tc>
@@ -303,17 +228,23 @@
             <w:pPr>
               <w:rPr>
                 <w:rFonts w:ascii="Segoe UI" w:hAnsi="Segoe UI" w:cs="Segoe UI"/>
-              </w:rPr>
-            </w:pPr>
-            <w:r>
-              <w:rPr>
-                <w:rFonts w:ascii="Segoe UI" w:hAnsi="Segoe UI" w:cs="Segoe UI"/>
+                <w:b/>
+                <w:bCs/>
+              </w:rPr>
+            </w:pPr>
+            <w:r>
+              <w:rPr>
+                <w:rFonts w:ascii="Segoe UI" w:hAnsi="Segoe UI" w:cs="Segoe UI"/>
+                <w:b/>
+                <w:bCs/>
               </w:rPr>
               <w:t>R</w:t>
             </w:r>
             <w:r>
               <w:rPr>
                 <w:rFonts w:ascii="Segoe UI" w:hAnsi="Segoe UI" w:cs="Segoe UI"/>
+                <w:b/>
+                <w:bCs/>
               </w:rPr>
               <w:t>equirement</w:t>
             </w:r>
@@ -327,11 +258,15 @@
             <w:pPr>
               <w:rPr>
                 <w:rFonts w:ascii="Segoe UI" w:hAnsi="Segoe UI" w:cs="Segoe UI"/>
-              </w:rPr>
-            </w:pPr>
-            <w:r>
-              <w:rPr>
-                <w:rFonts w:ascii="Segoe UI" w:hAnsi="Segoe UI" w:cs="Segoe UI"/>
+                <w:b/>
+                <w:bCs/>
+              </w:rPr>
+            </w:pPr>
+            <w:r>
+              <w:rPr>
+                <w:rFonts w:ascii="Segoe UI" w:hAnsi="Segoe UI" w:cs="Segoe UI"/>
+                <w:b/>
+                <w:bCs/>
               </w:rPr>
               <w:t>Requirement type</w:t>
             </w:r>
@@ -349,6 +284,12 @@
                 <w:rFonts w:ascii="Segoe UI" w:hAnsi="Segoe UI" w:cs="Segoe UI"/>
               </w:rPr>
             </w:pPr>
+            <w:r>
+              <w:rPr>
+                <w:rFonts w:ascii="Segoe UI" w:hAnsi="Segoe UI" w:cs="Segoe UI"/>
+              </w:rPr>
+              <w:t>1</w:t>
+            </w:r>
           </w:p>
         </w:tc>
         <w:tc>
@@ -361,6 +302,116 @@
                 <w:rFonts w:ascii="Segoe UI" w:hAnsi="Segoe UI" w:cs="Segoe UI"/>
               </w:rPr>
             </w:pPr>
+            <w:r>
+              <w:rPr>
+                <w:rFonts w:ascii="Segoe UI" w:hAnsi="Segoe UI" w:cs="Segoe UI"/>
+              </w:rPr>
+              <w:t>Business Reporting</w:t>
+            </w:r>
+            <w:r>
+              <w:rPr>
+                <w:rFonts w:ascii="Segoe UI" w:hAnsi="Segoe UI" w:cs="Segoe UI"/>
+              </w:rPr>
+              <w:t xml:space="preserve"> </w:t>
+            </w:r>
+            <w:r>
+              <w:rPr>
+                <w:rFonts w:ascii="Segoe UI" w:hAnsi="Segoe UI" w:cs="Segoe UI"/>
+              </w:rPr>
+              <w:t>–</w:t>
+            </w:r>
+            <w:r>
+              <w:rPr>
+                <w:rFonts w:ascii="Segoe UI" w:hAnsi="Segoe UI" w:cs="Segoe UI"/>
+              </w:rPr>
+              <w:t xml:space="preserve"> </w:t>
+            </w:r>
+            <w:r>
+              <w:rPr>
+                <w:rFonts w:ascii="Segoe UI" w:hAnsi="Segoe UI" w:cs="Segoe UI"/>
+              </w:rPr>
+              <w:t>d</w:t>
+            </w:r>
+            <w:r>
+              <w:rPr>
+                <w:rFonts w:ascii="Segoe UI" w:hAnsi="Segoe UI" w:cs="Segoe UI"/>
+              </w:rPr>
+              <w:t>atabase</w:t>
+            </w:r>
+            <w:r>
+              <w:rPr>
+                <w:rFonts w:ascii="Segoe UI" w:hAnsi="Segoe UI" w:cs="Segoe UI"/>
+              </w:rPr>
+              <w:t>:</w:t>
+            </w:r>
+            <w:r>
+              <w:rPr>
+                <w:rFonts w:ascii="Segoe UI" w:hAnsi="Segoe UI" w:cs="Segoe UI"/>
+              </w:rPr>
+              <w:t xml:space="preserve"> </w:t>
+            </w:r>
+            <w:r>
+              <w:rPr>
+                <w:rFonts w:ascii="Segoe UI" w:hAnsi="Segoe UI" w:cs="Segoe UI"/>
+              </w:rPr>
+              <w:t>a</w:t>
+            </w:r>
+            <w:r>
+              <w:rPr>
+                <w:rFonts w:ascii="Segoe UI" w:hAnsi="Segoe UI" w:cs="Segoe UI"/>
+              </w:rPr>
+              <w:t>ccess must be restricted</w:t>
+            </w:r>
+          </w:p>
+          <w:p>
+            <w:pPr>
+              <w:rPr>
+                <w:rFonts w:ascii="Segoe UI" w:hAnsi="Segoe UI" w:cs="Segoe UI"/>
+              </w:rPr>
+            </w:pPr>
+            <w:r>
+              <w:rPr>
+                <w:rFonts w:ascii="Segoe UI" w:hAnsi="Segoe UI" w:cs="Segoe UI"/>
+              </w:rPr>
+              <w:t xml:space="preserve">Connected Bicycle – </w:t>
+            </w:r>
+            <w:r>
+              <w:rPr>
+                <w:rFonts w:ascii="Segoe UI" w:hAnsi="Segoe UI" w:cs="Segoe UI"/>
+              </w:rPr>
+              <w:t>information retrieved by the micro</w:t>
+            </w:r>
+            <w:r>
+              <w:rPr>
+                <w:rFonts w:ascii="Segoe UI" w:hAnsi="Segoe UI" w:cs="Segoe UI"/>
+              </w:rPr>
+              <w:t xml:space="preserve">computer: </w:t>
+            </w:r>
+            <w:r>
+              <w:rPr>
+                <w:rFonts w:ascii="Segoe UI" w:hAnsi="Segoe UI" w:cs="Segoe UI"/>
+              </w:rPr>
+              <w:t>must ensure security secure connectivity and storage of data</w:t>
+            </w:r>
+          </w:p>
+          <w:p>
+            <w:pPr>
+              <w:rPr>
+                <w:rFonts w:ascii="Segoe UI" w:hAnsi="Segoe UI" w:cs="Segoe UI"/>
+              </w:rPr>
+            </w:pPr>
+            <w:r>
+              <w:rPr>
+                <w:rFonts w:ascii="Segoe UI" w:hAnsi="Segoe UI" w:cs="Segoe UI"/>
+              </w:rPr>
+              <w:t>Ordering system</w:t>
+            </w:r>
+            <w:r>
+              <w:rPr>
+                <w:rFonts w:ascii="Segoe UI" w:hAnsi="Segoe UI" w:cs="Segoe UI"/>
+              </w:rPr>
+              <w:t xml:space="preserve"> – database must be secure</w:t>
+            </w:r>
           </w:p>
         </w:tc>
         <w:tc>
@@ -378,103 +429,6 @@
                 <w:rFonts w:ascii="Segoe UI" w:hAnsi="Segoe UI" w:cs="Segoe UI"/>
               </w:rPr>
               <w:t>Security</w:t>
-            </w:r>
-            <w:r>
-              <w:rPr>
-                <w:rFonts w:ascii="Segoe UI" w:hAnsi="Segoe UI" w:cs="Segoe UI"/>
-              </w:rPr>
-              <w:t>,</w:t>
-            </w:r>
-          </w:p>
-          <w:p>
-            <w:pPr>
-              <w:rPr>
-                <w:rFonts w:ascii="Segoe UI" w:hAnsi="Segoe UI" w:cs="Segoe UI"/>
-              </w:rPr>
-            </w:pPr>
-            <w:r>
-              <w:rPr>
-                <w:rFonts w:ascii="Segoe UI" w:hAnsi="Segoe UI" w:cs="Segoe UI"/>
-              </w:rPr>
-              <w:t xml:space="preserve">Scalability, </w:t>
-            </w:r>
-          </w:p>
-          <w:p>
-            <w:pPr>
-              <w:rPr>
-                <w:rFonts w:ascii="Segoe UI" w:hAnsi="Segoe UI" w:cs="Segoe UI"/>
-              </w:rPr>
-            </w:pPr>
-            <w:r>
-              <w:rPr>
-                <w:rFonts w:ascii="Segoe UI" w:hAnsi="Segoe UI" w:cs="Segoe UI"/>
-              </w:rPr>
-              <w:t>Performance,</w:t>
-            </w:r>
-          </w:p>
-          <w:p>
-            <w:pPr>
-              <w:rPr>
-                <w:rFonts w:ascii="Segoe UI" w:hAnsi="Segoe UI" w:cs="Segoe UI"/>
-              </w:rPr>
-            </w:pPr>
-            <w:r>
-              <w:rPr>
-                <w:rFonts w:ascii="Segoe UI" w:hAnsi="Segoe UI" w:cs="Segoe UI"/>
-              </w:rPr>
-              <w:t>Availability,</w:t>
-            </w:r>
-          </w:p>
-          <w:p>
-            <w:pPr>
-              <w:rPr>
-                <w:rFonts w:ascii="Segoe UI" w:hAnsi="Segoe UI" w:cs="Segoe UI"/>
-              </w:rPr>
-            </w:pPr>
-            <w:r>
-              <w:rPr>
-                <w:rFonts w:ascii="Segoe UI" w:hAnsi="Segoe UI" w:cs="Segoe UI"/>
-              </w:rPr>
-              <w:t>Recoverability,</w:t>
-            </w:r>
-          </w:p>
-          <w:p>
-            <w:pPr>
-              <w:rPr>
-                <w:rFonts w:ascii="Segoe UI" w:hAnsi="Segoe UI" w:cs="Segoe UI"/>
-              </w:rPr>
-            </w:pPr>
-            <w:r>
-              <w:rPr>
-                <w:rFonts w:ascii="Segoe UI" w:hAnsi="Segoe UI" w:cs="Segoe UI"/>
-              </w:rPr>
-              <w:t>Automation</w:t>
-            </w:r>
-          </w:p>
-          <w:p>
-            <w:pPr>
-              <w:rPr>
-                <w:rFonts w:ascii="Segoe UI" w:hAnsi="Segoe UI" w:cs="Segoe UI"/>
-              </w:rPr>
-            </w:pPr>
-            <w:r>
-              <w:rPr>
-                <w:rFonts w:ascii="Segoe UI" w:hAnsi="Segoe UI" w:cs="Segoe UI"/>
-              </w:rPr>
-              <w:t>Or</w:t>
-            </w:r>
-          </w:p>
-          <w:p>
-            <w:pPr>
-              <w:rPr>
-                <w:rFonts w:ascii="Segoe UI" w:hAnsi="Segoe UI" w:cs="Segoe UI"/>
-              </w:rPr>
-            </w:pPr>
-            <w:r>
-              <w:rPr>
-                <w:rFonts w:ascii="Segoe UI" w:hAnsi="Segoe UI" w:cs="Segoe UI"/>
-              </w:rPr>
-              <w:t>Operations</w:t>
             </w:r>
           </w:p>
         </w:tc>
@@ -490,6 +444,12 @@
                 <w:rFonts w:ascii="Segoe UI" w:hAnsi="Segoe UI" w:cs="Segoe UI"/>
               </w:rPr>
             </w:pPr>
+            <w:r>
+              <w:rPr>
+                <w:rFonts w:ascii="Segoe UI" w:hAnsi="Segoe UI" w:cs="Segoe UI"/>
+              </w:rPr>
+              <w:t>2</w:t>
+            </w:r>
           </w:p>
         </w:tc>
         <w:tc>
@@ -502,6 +462,72 @@
                 <w:rFonts w:ascii="Segoe UI" w:hAnsi="Segoe UI" w:cs="Segoe UI"/>
               </w:rPr>
             </w:pPr>
+            <w:r>
+              <w:rPr>
+                <w:rFonts w:ascii="Segoe UI" w:hAnsi="Segoe UI" w:cs="Segoe UI"/>
+              </w:rPr>
+              <w:t xml:space="preserve">Ordering system </w:t>
+            </w:r>
+            <w:r>
+              <w:rPr>
+                <w:rFonts w:ascii="Segoe UI" w:hAnsi="Segoe UI" w:cs="Segoe UI"/>
+              </w:rPr>
+              <w:t xml:space="preserve">- </w:t>
+            </w:r>
+            <w:r>
+              <w:rPr>
+                <w:rFonts w:ascii="Segoe UI" w:hAnsi="Segoe UI" w:cs="Segoe UI"/>
+              </w:rPr>
+              <w:t>d</w:t>
+            </w:r>
+            <w:r>
+              <w:rPr>
+                <w:rFonts w:ascii="Segoe UI" w:hAnsi="Segoe UI" w:cs="Segoe UI"/>
+              </w:rPr>
+              <w:t xml:space="preserve">atabase (could be Azure SQL DB or Cosmos DB) and </w:t>
+            </w:r>
+            <w:r>
+              <w:rPr>
+                <w:rFonts w:ascii="Segoe UI" w:hAnsi="Segoe UI" w:cs="Segoe UI"/>
+              </w:rPr>
+              <w:t>w</w:t>
+            </w:r>
+            <w:r>
+              <w:rPr>
+                <w:rFonts w:ascii="Segoe UI" w:hAnsi="Segoe UI" w:cs="Segoe UI"/>
+              </w:rPr>
+              <w:t>ebsite</w:t>
+            </w:r>
+            <w:r>
+              <w:rPr>
+                <w:rFonts w:ascii="Segoe UI" w:hAnsi="Segoe UI" w:cs="Segoe UI"/>
+              </w:rPr>
+              <w:t>:</w:t>
+            </w:r>
+            <w:r>
+              <w:rPr>
+                <w:rFonts w:ascii="Segoe UI" w:hAnsi="Segoe UI" w:cs="Segoe UI"/>
+              </w:rPr>
+              <w:t xml:space="preserve"> </w:t>
+            </w:r>
+            <w:r>
+              <w:rPr>
+                <w:rFonts w:ascii="Segoe UI" w:hAnsi="Segoe UI" w:cs="Segoe UI"/>
+              </w:rPr>
+              <w:t>particularly during the months of November and December</w:t>
+            </w:r>
+            <w:r>
+              <w:rPr>
+                <w:rFonts w:ascii="Segoe UI" w:hAnsi="Segoe UI" w:cs="Segoe UI"/>
+              </w:rPr>
+              <w:t xml:space="preserve">, the </w:t>
+            </w:r>
+            <w:r>
+              <w:rPr>
+                <w:rFonts w:ascii="Segoe UI" w:hAnsi="Segoe UI" w:cs="Segoe UI"/>
+              </w:rPr>
+              <w:t>demand for bikes grow ahead of the holiday period</w:t>
+            </w:r>
           </w:p>
         </w:tc>
         <w:tc>
@@ -514,6 +540,12 @@
                 <w:rFonts w:ascii="Segoe UI" w:hAnsi="Segoe UI" w:cs="Segoe UI"/>
               </w:rPr>
             </w:pPr>
+            <w:r>
+              <w:rPr>
+                <w:rFonts w:ascii="Segoe UI" w:hAnsi="Segoe UI" w:cs="Segoe UI"/>
+              </w:rPr>
+              <w:t>Scalability</w:t>
+            </w:r>
           </w:p>
         </w:tc>
       </w:tr>
@@ -528,6 +560,12 @@
                 <w:rFonts w:ascii="Segoe UI" w:hAnsi="Segoe UI" w:cs="Segoe UI"/>
               </w:rPr>
             </w:pPr>
+            <w:r>
+              <w:rPr>
+                <w:rFonts w:ascii="Segoe UI" w:hAnsi="Segoe UI" w:cs="Segoe UI"/>
+              </w:rPr>
+              <w:t>2</w:t>
+            </w:r>
           </w:p>
         </w:tc>
         <w:tc>
@@ -540,6 +578,73 @@
                 <w:rFonts w:ascii="Segoe UI" w:hAnsi="Segoe UI" w:cs="Segoe UI"/>
               </w:rPr>
             </w:pPr>
+            <w:r>
+              <w:rPr>
+                <w:rFonts w:ascii="Segoe UI" w:hAnsi="Segoe UI" w:cs="Segoe UI"/>
+              </w:rPr>
+              <w:t>Business Reporting</w:t>
+            </w:r>
+            <w:r>
+              <w:rPr>
+                <w:rFonts w:ascii="Segoe UI" w:hAnsi="Segoe UI" w:cs="Segoe UI"/>
+              </w:rPr>
+              <w:t xml:space="preserve"> – database and data load</w:t>
+            </w:r>
+            <w:r>
+              <w:rPr>
+                <w:rFonts w:ascii="Segoe UI" w:hAnsi="Segoe UI" w:cs="Segoe UI"/>
+              </w:rPr>
+              <w:t>:</w:t>
+            </w:r>
+            <w:r>
+              <w:rPr>
+                <w:rFonts w:ascii="Segoe UI" w:hAnsi="Segoe UI" w:cs="Segoe UI"/>
+              </w:rPr>
+              <w:t xml:space="preserve"> </w:t>
+            </w:r>
+            <w:r>
+              <w:rPr>
+                <w:rFonts w:ascii="Segoe UI" w:hAnsi="Segoe UI" w:cs="Segoe UI"/>
+              </w:rPr>
+              <w:t xml:space="preserve">they need to </w:t>
+            </w:r>
+            <w:r>
+              <w:rPr>
+                <w:rFonts w:ascii="Segoe UI" w:hAnsi="Segoe UI" w:cs="Segoe UI"/>
+              </w:rPr>
+              <w:t>process the reporting data in a timely manner</w:t>
+            </w:r>
+          </w:p>
+          <w:p>
+            <w:pPr>
+              <w:rPr>
+                <w:rFonts w:ascii="Segoe UI" w:hAnsi="Segoe UI" w:cs="Segoe UI"/>
+              </w:rPr>
+            </w:pPr>
+            <w:r>
+              <w:rPr>
+                <w:rFonts w:ascii="Segoe UI" w:hAnsi="Segoe UI" w:cs="Segoe UI"/>
+              </w:rPr>
+              <w:t xml:space="preserve">Business Reporting – </w:t>
+            </w:r>
+            <w:r>
+              <w:rPr>
+                <w:rFonts w:ascii="Segoe UI" w:hAnsi="Segoe UI" w:cs="Segoe UI"/>
+              </w:rPr>
+              <w:t>t</w:t>
+            </w:r>
+            <w:r>
+              <w:rPr>
+                <w:rFonts w:ascii="Segoe UI" w:hAnsi="Segoe UI" w:cs="Segoe UI"/>
+              </w:rPr>
+              <w:t>ext analytics engine</w:t>
+            </w:r>
+            <w:r>
+              <w:rPr>
+                <w:rFonts w:ascii="Segoe UI" w:hAnsi="Segoe UI" w:cs="Segoe UI"/>
+              </w:rPr>
+              <w:t>: must be performant</w:t>
+            </w:r>
           </w:p>
         </w:tc>
         <w:tc>
@@ -552,6 +657,12 @@
                 <w:rFonts w:ascii="Segoe UI" w:hAnsi="Segoe UI" w:cs="Segoe UI"/>
               </w:rPr>
             </w:pPr>
+            <w:r>
+              <w:rPr>
+                <w:rFonts w:ascii="Segoe UI" w:hAnsi="Segoe UI" w:cs="Segoe UI"/>
+              </w:rPr>
+              <w:t>Performance</w:t>
+            </w:r>
           </w:p>
         </w:tc>
       </w:tr>
@@ -566,6 +677,12 @@
                 <w:rFonts w:ascii="Segoe UI" w:hAnsi="Segoe UI" w:cs="Segoe UI"/>
               </w:rPr>
             </w:pPr>
+            <w:r>
+              <w:rPr>
+                <w:rFonts w:ascii="Segoe UI" w:hAnsi="Segoe UI" w:cs="Segoe UI"/>
+              </w:rPr>
+              <w:t>3</w:t>
+            </w:r>
           </w:p>
         </w:tc>
         <w:tc>
@@ -578,6 +695,296 @@
                 <w:rFonts w:ascii="Segoe UI" w:hAnsi="Segoe UI" w:cs="Segoe UI"/>
               </w:rPr>
             </w:pPr>
+            <w:r>
+              <w:rPr>
+                <w:rFonts w:ascii="Segoe UI" w:hAnsi="Segoe UI" w:cs="Segoe UI"/>
+              </w:rPr>
+              <w:t>AdventureWorks</w:t>
+            </w:r>
+            <w:r>
+              <w:rPr>
+                <w:rFonts w:ascii="Segoe UI" w:hAnsi="Segoe UI" w:cs="Segoe UI"/>
+              </w:rPr>
+              <w:t xml:space="preserve"> </w:t>
+            </w:r>
+            <w:r>
+              <w:rPr>
+                <w:rFonts w:ascii="Segoe UI" w:hAnsi="Segoe UI" w:cs="Segoe UI"/>
+              </w:rPr>
+              <w:t>W</w:t>
+            </w:r>
+            <w:r>
+              <w:rPr>
+                <w:rFonts w:ascii="Segoe UI" w:hAnsi="Segoe UI" w:cs="Segoe UI"/>
+              </w:rPr>
+              <w:t>ebsite</w:t>
+            </w:r>
+            <w:r>
+              <w:rPr>
+                <w:rFonts w:ascii="Segoe UI" w:hAnsi="Segoe UI" w:cs="Segoe UI"/>
+              </w:rPr>
+              <w:t xml:space="preserve"> </w:t>
+            </w:r>
+            <w:r>
+              <w:rPr>
+                <w:rFonts w:ascii="Segoe UI" w:hAnsi="Segoe UI" w:cs="Segoe UI"/>
+              </w:rPr>
+              <w:t xml:space="preserve">- </w:t>
+            </w:r>
+            <w:r>
+              <w:rPr>
+                <w:rFonts w:ascii="Segoe UI" w:hAnsi="Segoe UI" w:cs="Segoe UI"/>
+              </w:rPr>
+              <w:t>i</w:t>
+            </w:r>
+            <w:r>
+              <w:rPr>
+                <w:rFonts w:ascii="Segoe UI" w:hAnsi="Segoe UI" w:cs="Segoe UI"/>
+              </w:rPr>
+              <w:t xml:space="preserve">mages </w:t>
+            </w:r>
+            <w:r>
+              <w:rPr>
+                <w:rFonts w:ascii="Segoe UI" w:hAnsi="Segoe UI" w:cs="Segoe UI"/>
+              </w:rPr>
+              <w:t>s</w:t>
+            </w:r>
+            <w:r>
+              <w:rPr>
+                <w:rFonts w:ascii="Segoe UI" w:hAnsi="Segoe UI" w:cs="Segoe UI"/>
+              </w:rPr>
+              <w:t>torage</w:t>
+            </w:r>
+            <w:r>
+              <w:rPr>
+                <w:rFonts w:ascii="Segoe UI" w:hAnsi="Segoe UI" w:cs="Segoe UI"/>
+              </w:rPr>
+              <w:t>:</w:t>
+            </w:r>
+            <w:r>
+              <w:rPr>
+                <w:rFonts w:ascii="Segoe UI" w:hAnsi="Segoe UI" w:cs="Segoe UI"/>
+              </w:rPr>
+              <w:t xml:space="preserve"> must have high availability</w:t>
+            </w:r>
+          </w:p>
+          <w:p>
+            <w:pPr>
+              <w:rPr>
+                <w:rFonts w:ascii="Segoe UI" w:hAnsi="Segoe UI" w:cs="Segoe UI"/>
+              </w:rPr>
+            </w:pPr>
+            <w:r>
+              <w:rPr>
+                <w:rFonts w:ascii="Segoe UI" w:hAnsi="Segoe UI" w:cs="Segoe UI"/>
+              </w:rPr>
+              <w:t>Ordering system</w:t>
+            </w:r>
+            <w:r>
+              <w:rPr>
+                <w:rFonts w:ascii="Segoe UI" w:hAnsi="Segoe UI" w:cs="Segoe UI"/>
+              </w:rPr>
+              <w:t xml:space="preserve"> </w:t>
+            </w:r>
+            <w:r>
+              <w:rPr>
+                <w:rFonts w:ascii="Segoe UI" w:hAnsi="Segoe UI" w:cs="Segoe UI"/>
+              </w:rPr>
+              <w:t>–</w:t>
+            </w:r>
+            <w:r>
+              <w:rPr>
+                <w:rFonts w:ascii="Segoe UI" w:hAnsi="Segoe UI" w:cs="Segoe UI"/>
+              </w:rPr>
+              <w:t xml:space="preserve"> </w:t>
+            </w:r>
+            <w:r>
+              <w:rPr>
+                <w:rFonts w:ascii="Segoe UI" w:hAnsi="Segoe UI" w:cs="Segoe UI"/>
+              </w:rPr>
+              <w:t>d</w:t>
+            </w:r>
+            <w:r>
+              <w:rPr>
+                <w:rFonts w:ascii="Segoe UI" w:hAnsi="Segoe UI" w:cs="Segoe UI"/>
+              </w:rPr>
+              <w:t>atabase</w:t>
+            </w:r>
+            <w:r>
+              <w:rPr>
+                <w:rFonts w:ascii="Segoe UI" w:hAnsi="Segoe UI" w:cs="Segoe UI"/>
+              </w:rPr>
+              <w:t xml:space="preserve"> </w:t>
+            </w:r>
+            <w:r>
+              <w:rPr>
+                <w:rFonts w:ascii="Segoe UI" w:hAnsi="Segoe UI" w:cs="Segoe UI"/>
+              </w:rPr>
+              <w:t xml:space="preserve">(could be Azure SQL DB or Cosmos DB) and </w:t>
+            </w:r>
+            <w:r>
+              <w:rPr>
+                <w:rFonts w:ascii="Segoe UI" w:hAnsi="Segoe UI" w:cs="Segoe UI"/>
+              </w:rPr>
+              <w:t>w</w:t>
+            </w:r>
+            <w:r>
+              <w:rPr>
+                <w:rFonts w:ascii="Segoe UI" w:hAnsi="Segoe UI" w:cs="Segoe UI"/>
+              </w:rPr>
+              <w:t>ebsite</w:t>
+            </w:r>
+            <w:r>
+              <w:rPr>
+                <w:rFonts w:ascii="Segoe UI" w:hAnsi="Segoe UI" w:cs="Segoe UI"/>
+              </w:rPr>
+              <w:t xml:space="preserve">: </w:t>
+            </w:r>
+            <w:r>
+              <w:rPr>
+                <w:rFonts w:ascii="Segoe UI" w:hAnsi="Segoe UI" w:cs="Segoe UI"/>
+              </w:rPr>
+              <w:t>global availability of its application and data sales and ordering purposes</w:t>
+            </w:r>
+          </w:p>
+          <w:p>
+            <w:pPr>
+              <w:rPr>
+                <w:rFonts w:ascii="Segoe UI" w:hAnsi="Segoe UI" w:cs="Segoe UI"/>
+              </w:rPr>
+            </w:pPr>
+            <w:r>
+              <w:rPr>
+                <w:rFonts w:ascii="Segoe UI" w:hAnsi="Segoe UI" w:cs="Segoe UI"/>
+              </w:rPr>
+              <w:t xml:space="preserve">Business Reporting – </w:t>
+            </w:r>
+            <w:r>
+              <w:rPr>
+                <w:rFonts w:ascii="Segoe UI" w:hAnsi="Segoe UI" w:cs="Segoe UI"/>
+              </w:rPr>
+              <w:t>t</w:t>
+            </w:r>
+            <w:r>
+              <w:rPr>
+                <w:rFonts w:ascii="Segoe UI" w:hAnsi="Segoe UI" w:cs="Segoe UI"/>
+              </w:rPr>
+              <w:t>ext analytics engine</w:t>
+            </w:r>
+            <w:r>
+              <w:rPr>
+                <w:rFonts w:ascii="Segoe UI" w:hAnsi="Segoe UI" w:cs="Segoe UI"/>
+              </w:rPr>
+              <w:t>: must be resilient</w:t>
+            </w:r>
+          </w:p>
+          <w:p>
+            <w:pPr>
+              <w:rPr>
+                <w:rFonts w:ascii="Segoe UI" w:hAnsi="Segoe UI" w:cs="Segoe UI"/>
+              </w:rPr>
+            </w:pPr>
+            <w:r>
+              <w:rPr>
+                <w:rFonts w:ascii="Segoe UI" w:hAnsi="Segoe UI" w:cs="Segoe UI"/>
+              </w:rPr>
+              <w:t>Customer Service</w:t>
+            </w:r>
+            <w:r>
+              <w:rPr>
+                <w:rFonts w:ascii="Segoe UI" w:hAnsi="Segoe UI" w:cs="Segoe UI"/>
+              </w:rPr>
+              <w:t xml:space="preserve"> – track fraudulent claims: must be done in real-time</w:t>
+            </w:r>
+          </w:p>
+          <w:p>
+            <w:pPr>
+              <w:rPr>
+                <w:rFonts w:ascii="Segoe UI" w:hAnsi="Segoe UI" w:cs="Segoe UI"/>
+              </w:rPr>
+            </w:pPr>
+            <w:r>
+              <w:rPr>
+                <w:rFonts w:ascii="Segoe UI" w:hAnsi="Segoe UI" w:cs="Segoe UI"/>
+              </w:rPr>
+              <w:t>Customer Service</w:t>
+            </w:r>
+            <w:r>
+              <w:rPr>
+                <w:rFonts w:ascii="Segoe UI" w:hAnsi="Segoe UI" w:cs="Segoe UI"/>
+              </w:rPr>
+              <w:t xml:space="preserve"> – chatbot: respond in real-time regardless of where the customer is located</w:t>
+            </w:r>
+          </w:p>
+          <w:p>
+            <w:pPr>
+              <w:rPr>
+                <w:rFonts w:ascii="Segoe UI" w:hAnsi="Segoe UI" w:cs="Segoe UI"/>
+              </w:rPr>
+            </w:pPr>
+            <w:r>
+              <w:rPr>
+                <w:rFonts w:ascii="Segoe UI" w:hAnsi="Segoe UI" w:cs="Segoe UI"/>
+              </w:rPr>
+              <w:t>Social Media Analysis – track any hashtag of any time</w:t>
+            </w:r>
+          </w:p>
+          <w:p>
+            <w:pPr>
+              <w:rPr>
+                <w:rFonts w:ascii="Segoe UI" w:hAnsi="Segoe UI" w:cs="Segoe UI"/>
+              </w:rPr>
+            </w:pPr>
+            <w:r>
+              <w:rPr>
+                <w:rFonts w:ascii="Segoe UI" w:hAnsi="Segoe UI" w:cs="Segoe UI"/>
+              </w:rPr>
+              <w:t>Connected Bicycle – information retrieved by the microcomputer:</w:t>
+            </w:r>
+            <w:r>
+              <w:rPr>
+                <w:rFonts w:ascii="Segoe UI" w:hAnsi="Segoe UI" w:cs="Segoe UI"/>
+              </w:rPr>
+              <w:t xml:space="preserve"> 1</w:t>
+            </w:r>
+            <w:r>
+              <w:rPr>
+                <w:rFonts w:ascii="Segoe UI" w:hAnsi="Segoe UI" w:cs="Segoe UI"/>
+                <w:vertAlign w:val="superscript"/>
+              </w:rPr>
+              <w:t>st</w:t>
+            </w:r>
+            <w:r>
+              <w:rPr>
+                <w:rFonts w:ascii="Segoe UI" w:hAnsi="Segoe UI" w:cs="Segoe UI"/>
+              </w:rPr>
+              <w:t xml:space="preserve"> party and 3</w:t>
+            </w:r>
+            <w:r>
+              <w:rPr>
+                <w:rFonts w:ascii="Segoe UI" w:hAnsi="Segoe UI" w:cs="Segoe UI"/>
+                <w:vertAlign w:val="superscript"/>
+              </w:rPr>
+              <w:t>rd</w:t>
+            </w:r>
+            <w:r>
+              <w:rPr>
+                <w:rFonts w:ascii="Segoe UI" w:hAnsi="Segoe UI" w:cs="Segoe UI"/>
+              </w:rPr>
+              <w:t xml:space="preserve"> party applications must</w:t>
+            </w:r>
+            <w:r>
+              <w:rPr>
+                <w:rFonts w:ascii="Segoe UI" w:hAnsi="Segoe UI" w:cs="Segoe UI"/>
+              </w:rPr>
+              <w:t xml:space="preserve"> </w:t>
+            </w:r>
+            <w:r>
+              <w:rPr>
+                <w:rFonts w:ascii="Segoe UI" w:hAnsi="Segoe UI" w:cs="Segoe UI"/>
+              </w:rPr>
+              <w:t>have access to the information and in real time</w:t>
+            </w:r>
           </w:p>
         </w:tc>
         <w:tc>
@@ -590,6 +997,12 @@
                 <w:rFonts w:ascii="Segoe UI" w:hAnsi="Segoe UI" w:cs="Segoe UI"/>
               </w:rPr>
             </w:pPr>
+            <w:r>
+              <w:rPr>
+                <w:rFonts w:ascii="Segoe UI" w:hAnsi="Segoe UI" w:cs="Segoe UI"/>
+              </w:rPr>
+              <w:t>Availability</w:t>
+            </w:r>
           </w:p>
         </w:tc>
       </w:tr>
@@ -604,6 +1017,12 @@
                 <w:rFonts w:ascii="Segoe UI" w:hAnsi="Segoe UI" w:cs="Segoe UI"/>
               </w:rPr>
             </w:pPr>
+            <w:r>
+              <w:rPr>
+                <w:rFonts w:ascii="Segoe UI" w:hAnsi="Segoe UI" w:cs="Segoe UI"/>
+              </w:rPr>
+              <w:t>3</w:t>
+            </w:r>
           </w:p>
         </w:tc>
         <w:tc>
@@ -616,6 +1035,55 @@
                 <w:rFonts w:ascii="Segoe UI" w:hAnsi="Segoe UI" w:cs="Segoe UI"/>
               </w:rPr>
             </w:pPr>
+            <w:r>
+              <w:rPr>
+                <w:rFonts w:ascii="Segoe UI" w:hAnsi="Segoe UI" w:cs="Segoe UI"/>
+              </w:rPr>
+              <w:t xml:space="preserve">Business Reporting </w:t>
+            </w:r>
+            <w:r>
+              <w:rPr>
+                <w:rFonts w:ascii="Segoe UI" w:hAnsi="Segoe UI" w:cs="Segoe UI"/>
+              </w:rPr>
+              <w:t>- d</w:t>
+            </w:r>
+            <w:r>
+              <w:rPr>
+                <w:rFonts w:ascii="Segoe UI" w:hAnsi="Segoe UI" w:cs="Segoe UI"/>
+              </w:rPr>
+              <w:t>atabase</w:t>
+            </w:r>
+            <w:r>
+              <w:rPr>
+                <w:rFonts w:ascii="Segoe UI" w:hAnsi="Segoe UI" w:cs="Segoe UI"/>
+              </w:rPr>
+              <w:t>: holds h</w:t>
+            </w:r>
+            <w:r>
+              <w:rPr>
+                <w:rFonts w:ascii="Segoe UI" w:hAnsi="Segoe UI" w:cs="Segoe UI"/>
+              </w:rPr>
+              <w:t>istorical data</w:t>
+            </w:r>
+            <w:r>
+              <w:rPr>
+                <w:rFonts w:ascii="Segoe UI" w:hAnsi="Segoe UI" w:cs="Segoe UI"/>
+              </w:rPr>
+              <w:t xml:space="preserve"> </w:t>
+            </w:r>
+          </w:p>
+          <w:p>
+            <w:pPr>
+              <w:rPr>
+                <w:rFonts w:ascii="Segoe UI" w:hAnsi="Segoe UI" w:cs="Segoe UI"/>
+              </w:rPr>
+            </w:pPr>
+            <w:r>
+              <w:rPr>
+                <w:rFonts w:ascii="Segoe UI" w:hAnsi="Segoe UI" w:cs="Segoe UI"/>
+              </w:rPr>
+              <w:t>Customer Service – chatbot: must store conversation history</w:t>
+            </w:r>
           </w:p>
         </w:tc>
         <w:tc>
@@ -624,16 +1092,22 @@
           </w:tcPr>
           <w:p>
             <w:pPr>
-              <w:shd w:val="clear" w:color="auto" w:fill="FFFFFF"/>
-              <w:spacing w:line="285" w:lineRule="atLeast"/>
-              <w:rPr>
-                <w:rFonts w:ascii="Consolas" w:eastAsia="Times New Roman" w:hAnsi="Consolas" w:cs="Times New Roman"/>
-                <w:color w:val="000000"/>
-                <w:sz w:val="21"/>
-                <w:szCs w:val="21"/>
-                <w:lang w:eastAsia="en-GB"/>
-              </w:rPr>
-            </w:pPr>
+              <w:rPr>
+                <w:rFonts w:ascii="Segoe UI" w:hAnsi="Segoe UI" w:cs="Segoe UI"/>
+              </w:rPr>
+            </w:pPr>
+            <w:r>
+              <w:rPr>
+                <w:rFonts w:ascii="Segoe UI" w:hAnsi="Segoe UI" w:cs="Segoe UI"/>
+              </w:rPr>
+              <w:t>Recoverabilit</w:t>
+            </w:r>
+            <w:r>
+              <w:rPr>
+                <w:rFonts w:ascii="Segoe UI" w:hAnsi="Segoe UI" w:cs="Segoe UI"/>
+              </w:rPr>
+              <w:t>y</w:t>
+            </w:r>
           </w:p>
         </w:tc>
       </w:tr>
@@ -648,6 +1122,12 @@
                 <w:rFonts w:ascii="Segoe UI" w:hAnsi="Segoe UI" w:cs="Segoe UI"/>
               </w:rPr>
             </w:pPr>
+            <w:r>
+              <w:rPr>
+                <w:rFonts w:ascii="Segoe UI" w:hAnsi="Segoe UI" w:cs="Segoe UI"/>
+              </w:rPr>
+              <w:t>4</w:t>
+            </w:r>
           </w:p>
         </w:tc>
         <w:tc>
@@ -660,6 +1140,130 @@
                 <w:rFonts w:ascii="Segoe UI" w:hAnsi="Segoe UI" w:cs="Segoe UI"/>
               </w:rPr>
             </w:pPr>
+            <w:r>
+              <w:rPr>
+                <w:rFonts w:ascii="Segoe UI" w:hAnsi="Segoe UI" w:cs="Segoe UI"/>
+              </w:rPr>
+              <w:t>Customer Service</w:t>
+            </w:r>
+            <w:r>
+              <w:rPr>
+                <w:rFonts w:ascii="Segoe UI" w:hAnsi="Segoe UI" w:cs="Segoe UI"/>
+              </w:rPr>
+              <w:t xml:space="preserve"> – </w:t>
+            </w:r>
+            <w:r>
+              <w:rPr>
+                <w:rFonts w:ascii="Segoe UI" w:hAnsi="Segoe UI" w:cs="Segoe UI"/>
+              </w:rPr>
+              <w:t>c</w:t>
+            </w:r>
+            <w:r>
+              <w:rPr>
+                <w:rFonts w:ascii="Segoe UI" w:hAnsi="Segoe UI" w:cs="Segoe UI"/>
+              </w:rPr>
+              <w:t xml:space="preserve">hat </w:t>
+            </w:r>
+            <w:r>
+              <w:rPr>
+                <w:rFonts w:ascii="Segoe UI" w:hAnsi="Segoe UI" w:cs="Segoe UI"/>
+              </w:rPr>
+              <w:t>b</w:t>
+            </w:r>
+            <w:r>
+              <w:rPr>
+                <w:rFonts w:ascii="Segoe UI" w:hAnsi="Segoe UI" w:cs="Segoe UI"/>
+              </w:rPr>
+              <w:t>ot: give custom recommendations</w:t>
+            </w:r>
+          </w:p>
+          <w:p>
+            <w:pPr>
+              <w:rPr>
+                <w:rFonts w:ascii="Segoe UI" w:hAnsi="Segoe UI" w:cs="Segoe UI"/>
+              </w:rPr>
+            </w:pPr>
+            <w:r>
+              <w:rPr>
+                <w:rFonts w:ascii="Segoe UI" w:hAnsi="Segoe UI" w:cs="Segoe UI"/>
+              </w:rPr>
+              <w:t xml:space="preserve">Business Reporting – </w:t>
+            </w:r>
+            <w:r>
+              <w:rPr>
+                <w:rFonts w:ascii="Segoe UI" w:hAnsi="Segoe UI" w:cs="Segoe UI"/>
+              </w:rPr>
+              <w:t>t</w:t>
+            </w:r>
+            <w:r>
+              <w:rPr>
+                <w:rFonts w:ascii="Segoe UI" w:hAnsi="Segoe UI" w:cs="Segoe UI"/>
+              </w:rPr>
+              <w:t xml:space="preserve">ext analytics engine: </w:t>
+            </w:r>
+            <w:r>
+              <w:rPr>
+                <w:rFonts w:ascii="Segoe UI" w:hAnsi="Segoe UI" w:cs="Segoe UI"/>
+              </w:rPr>
+              <w:t>use predictive analytics</w:t>
+            </w:r>
+          </w:p>
+          <w:p>
+            <w:pPr>
+              <w:rPr>
+                <w:rFonts w:ascii="Segoe UI" w:hAnsi="Segoe UI" w:cs="Segoe UI"/>
+              </w:rPr>
+            </w:pPr>
+            <w:r>
+              <w:rPr>
+                <w:rFonts w:ascii="Segoe UI" w:hAnsi="Segoe UI" w:cs="Segoe UI"/>
+              </w:rPr>
+              <w:t>Customer Service</w:t>
+            </w:r>
+            <w:r>
+              <w:rPr>
+                <w:rFonts w:ascii="Segoe UI" w:hAnsi="Segoe UI" w:cs="Segoe UI"/>
+              </w:rPr>
+              <w:t xml:space="preserve"> – check status on current orders</w:t>
+            </w:r>
+          </w:p>
+          <w:p>
+            <w:pPr>
+              <w:rPr>
+                <w:rFonts w:ascii="Segoe UI" w:hAnsi="Segoe UI" w:cs="Segoe UI"/>
+              </w:rPr>
+            </w:pPr>
+            <w:r>
+              <w:rPr>
+                <w:rFonts w:ascii="Segoe UI" w:hAnsi="Segoe UI" w:cs="Segoe UI"/>
+              </w:rPr>
+              <w:t xml:space="preserve">Customer Service – track fraudulent claims: </w:t>
+            </w:r>
+            <w:r>
+              <w:rPr>
+                <w:rFonts w:ascii="Segoe UI" w:hAnsi="Segoe UI" w:cs="Segoe UI"/>
+              </w:rPr>
+              <w:t>system to autodetect frauds</w:t>
+            </w:r>
+          </w:p>
+          <w:p>
+            <w:pPr>
+              <w:rPr>
+                <w:rFonts w:ascii="Segoe UI" w:hAnsi="Segoe UI" w:cs="Segoe UI"/>
+              </w:rPr>
+            </w:pPr>
+            <w:r>
+              <w:rPr>
+                <w:rFonts w:ascii="Segoe UI" w:hAnsi="Segoe UI" w:cs="Segoe UI"/>
+              </w:rPr>
+              <w:t>Connected Bicycle – locking of features of the bicycle: must be automati</w:t>
+            </w:r>
+            <w:r>
+              <w:rPr>
+                <w:rFonts w:ascii="Segoe UI" w:hAnsi="Segoe UI" w:cs="Segoe UI"/>
+              </w:rPr>
+              <w:t>c</w:t>
+            </w:r>
           </w:p>
         </w:tc>
         <w:tc>
@@ -672,158 +1276,12 @@
                 <w:rFonts w:ascii="Segoe UI" w:hAnsi="Segoe UI" w:cs="Segoe UI"/>
               </w:rPr>
             </w:pPr>
-          </w:p>
-        </w:tc>
-      </w:tr>
-      <w:tr>
-        <w:tc>
-          <w:tcPr>
-            <w:tcW w:w="984" w:type="dxa"/>
-          </w:tcPr>
-          <w:p>
-            <w:pPr>
-              <w:rPr>
-                <w:rFonts w:ascii="Segoe UI" w:hAnsi="Segoe UI" w:cs="Segoe UI"/>
-              </w:rPr>
-            </w:pPr>
-          </w:p>
-        </w:tc>
-        <w:tc>
-          <w:tcPr>
-            <w:tcW w:w="6459" w:type="dxa"/>
-          </w:tcPr>
-          <w:p>
-            <w:pPr>
-              <w:rPr>
-                <w:rFonts w:ascii="Segoe UI" w:hAnsi="Segoe UI" w:cs="Segoe UI"/>
-              </w:rPr>
-            </w:pPr>
-          </w:p>
-        </w:tc>
-        <w:tc>
-          <w:tcPr>
-            <w:tcW w:w="1573" w:type="dxa"/>
-          </w:tcPr>
-          <w:p>
-            <w:pPr>
-              <w:rPr>
-                <w:rFonts w:ascii="Segoe UI" w:hAnsi="Segoe UI" w:cs="Segoe UI"/>
-              </w:rPr>
-            </w:pPr>
-          </w:p>
-        </w:tc>
-      </w:tr>
-      <w:tr>
-        <w:tc>
-          <w:tcPr>
-            <w:tcW w:w="984" w:type="dxa"/>
-          </w:tcPr>
-          <w:p>
-            <w:pPr>
-              <w:rPr>
-                <w:rFonts w:ascii="Segoe UI" w:hAnsi="Segoe UI" w:cs="Segoe UI"/>
-              </w:rPr>
-            </w:pPr>
-          </w:p>
-        </w:tc>
-        <w:tc>
-          <w:tcPr>
-            <w:tcW w:w="6459" w:type="dxa"/>
-          </w:tcPr>
-          <w:p>
-            <w:pPr>
-              <w:rPr>
-                <w:rFonts w:ascii="Segoe UI" w:hAnsi="Segoe UI" w:cs="Segoe UI"/>
-              </w:rPr>
-            </w:pPr>
-          </w:p>
-        </w:tc>
-        <w:tc>
-          <w:tcPr>
-            <w:tcW w:w="1573" w:type="dxa"/>
-          </w:tcPr>
-          <w:p>
-            <w:pPr>
-              <w:rPr>
-                <w:rFonts w:ascii="Segoe UI" w:hAnsi="Segoe UI" w:cs="Segoe UI"/>
-              </w:rPr>
-            </w:pPr>
-          </w:p>
-        </w:tc>
-      </w:tr>
-      <w:tr>
-        <w:tc>
-          <w:tcPr>
-            <w:tcW w:w="984" w:type="dxa"/>
-          </w:tcPr>
-          <w:p>
-            <w:pPr>
-              <w:rPr>
-                <w:rFonts w:ascii="Segoe UI" w:hAnsi="Segoe UI" w:cs="Segoe UI"/>
-              </w:rPr>
-            </w:pPr>
-          </w:p>
-        </w:tc>
-        <w:tc>
-          <w:tcPr>
-            <w:tcW w:w="6459" w:type="dxa"/>
-          </w:tcPr>
-          <w:p>
-            <w:pPr>
-              <w:rPr>
-                <w:rFonts w:ascii="Segoe UI" w:hAnsi="Segoe UI" w:cs="Segoe UI"/>
-              </w:rPr>
-            </w:pPr>
-          </w:p>
-        </w:tc>
-        <w:tc>
-          <w:tcPr>
-            <w:tcW w:w="1573" w:type="dxa"/>
-          </w:tcPr>
-          <w:p>
-            <w:pPr>
-              <w:rPr>
-                <w:rFonts w:ascii="Segoe UI" w:hAnsi="Segoe UI" w:cs="Segoe UI"/>
-              </w:rPr>
-            </w:pPr>
-          </w:p>
-        </w:tc>
-      </w:tr>
-      <w:tr>
-        <w:tc>
-          <w:tcPr>
-            <w:tcW w:w="984" w:type="dxa"/>
-          </w:tcPr>
-          <w:p>
-            <w:pPr>
-              <w:rPr>
-                <w:rFonts w:ascii="Segoe UI" w:hAnsi="Segoe UI" w:cs="Segoe UI"/>
-              </w:rPr>
-            </w:pPr>
-          </w:p>
-        </w:tc>
-        <w:tc>
-          <w:tcPr>
-            <w:tcW w:w="6459" w:type="dxa"/>
-          </w:tcPr>
-          <w:p>
-            <w:pPr>
-              <w:rPr>
-                <w:rFonts w:ascii="Segoe UI" w:hAnsi="Segoe UI" w:cs="Segoe UI"/>
-              </w:rPr>
-            </w:pPr>
-          </w:p>
-        </w:tc>
-        <w:tc>
-          <w:tcPr>
-            <w:tcW w:w="1573" w:type="dxa"/>
-          </w:tcPr>
-          <w:p>
-            <w:pPr>
-              <w:rPr>
-                <w:rFonts w:ascii="Segoe UI" w:hAnsi="Segoe UI" w:cs="Segoe UI"/>
-              </w:rPr>
-            </w:pPr>
+            <w:r>
+              <w:rPr>
+                <w:rFonts w:ascii="Segoe UI" w:hAnsi="Segoe UI" w:cs="Segoe UI"/>
+              </w:rPr>
+              <w:t>Automation</w:t>
+            </w:r>
           </w:p>
         </w:tc>
       </w:tr>
@@ -837,7 +1295,7 @@
     </w:p>
     <w:sectPr>
       <w:pgSz w:w="11906" w:h="16838"/>
-      <w:pgMar w:top="1440" w:right="1440" w:bottom="1440" w:left="1440" w:header="708" w:footer="708" w:gutter="0"/>
+      <w:pgMar w:top="709" w:right="1440" w:bottom="568" w:left="1440" w:header="708" w:footer="708" w:gutter="0"/>
       <w:cols w:space="708"/>
       <w:docGrid w:linePitch="360"/>
     </w:sectPr>
@@ -1444,6 +1902,50 @@
       </w:tblBorders>
     </w:tblPr>
   </w:style>
+  <w:style w:type="paragraph" w:styleId="Header">
+    <w:name w:val="header"/>
+    <w:basedOn w:val="Normal"/>
+    <w:link w:val="HeaderChar"/>
+    <w:uiPriority w:val="99"/>
+    <w:unhideWhenUsed/>
+    <w:rsid w:val="00CA03BA"/>
+    <w:pPr>
+      <w:tabs>
+        <w:tab w:val="center" w:pos="4513"/>
+        <w:tab w:val="right" w:pos="9026"/>
+      </w:tabs>
+      <w:spacing w:after="0" w:line="240" w:lineRule="auto"/>
+    </w:pPr>
+  </w:style>
+  <w:style w:type="character" w:customStyle="1" w:styleId="HeaderChar">
+    <w:name w:val="Header Char"/>
+    <w:basedOn w:val="DefaultParagraphFont"/>
+    <w:link w:val="Header"/>
+    <w:uiPriority w:val="99"/>
+    <w:rsid w:val="00CA03BA"/>
+  </w:style>
+  <w:style w:type="paragraph" w:styleId="Footer">
+    <w:name w:val="footer"/>
+    <w:basedOn w:val="Normal"/>
+    <w:link w:val="FooterChar"/>
+    <w:uiPriority w:val="99"/>
+    <w:unhideWhenUsed/>
+    <w:rsid w:val="00CA03BA"/>
+    <w:pPr>
+      <w:tabs>
+        <w:tab w:val="center" w:pos="4513"/>
+        <w:tab w:val="right" w:pos="9026"/>
+      </w:tabs>
+      <w:spacing w:after="0" w:line="240" w:lineRule="auto"/>
+    </w:pPr>
+  </w:style>
+  <w:style w:type="character" w:customStyle="1" w:styleId="FooterChar">
+    <w:name w:val="Footer Char"/>
+    <w:basedOn w:val="DefaultParagraphFont"/>
+    <w:link w:val="Footer"/>
+    <w:uiPriority w:val="99"/>
+    <w:rsid w:val="00CA03BA"/>
+  </w:style>
 </w:styles>
 </file>
 

</xml_diff>

<commit_message>
feat: lab 1 complete
</commit_message>
<xml_diff>
--- a/Labfiles/Starter/DP-201.1/DP-201-Lab01.docx
+++ b/Labfiles/Starter/DP-201.1/DP-201-Lab01.docx
@@ -189,18 +189,18 @@
     <w:tbl>
       <w:tblPr>
         <w:tblStyle w:val="TableGrid"/>
-        <w:tblW w:w="0" w:type="auto"/>
+        <w:tblW w:w="9067" w:type="dxa"/>
         <w:tblLook w:val="04A0" w:firstRow="1" w:lastRow="0" w:firstColumn="1" w:lastColumn="0" w:noHBand="0" w:noVBand="1"/>
       </w:tblPr>
       <w:tblGrid>
         <w:gridCol w:w="1046"/>
         <w:gridCol w:w="6397"/>
-        <w:gridCol w:w="1573"/>
+        <w:gridCol w:w="1624"/>
       </w:tblGrid>
       <w:tr>
         <w:tc>
           <w:tcPr>
-            <w:tcW w:w="984" w:type="dxa"/>
+            <w:tcW w:w="1046" w:type="dxa"/>
           </w:tcPr>
           <w:p>
             <w:pPr>
@@ -222,7 +222,7 @@
         </w:tc>
         <w:tc>
           <w:tcPr>
-            <w:tcW w:w="6459" w:type="dxa"/>
+            <w:tcW w:w="6397" w:type="dxa"/>
           </w:tcPr>
           <w:p>
             <w:pPr>
@@ -252,7 +252,7 @@
         </w:tc>
         <w:tc>
           <w:tcPr>
-            <w:tcW w:w="1573" w:type="dxa"/>
+            <w:tcW w:w="1624" w:type="dxa"/>
           </w:tcPr>
           <w:p>
             <w:pPr>
@@ -276,7 +276,7 @@
       <w:tr>
         <w:tc>
           <w:tcPr>
-            <w:tcW w:w="984" w:type="dxa"/>
+            <w:tcW w:w="1046" w:type="dxa"/>
           </w:tcPr>
           <w:p>
             <w:pPr>
@@ -294,7 +294,7 @@
         </w:tc>
         <w:tc>
           <w:tcPr>
-            <w:tcW w:w="6459" w:type="dxa"/>
+            <w:tcW w:w="6397" w:type="dxa"/>
           </w:tcPr>
           <w:p>
             <w:pPr>
@@ -404,19 +404,13 @@
               <w:rPr>
                 <w:rFonts w:ascii="Segoe UI" w:hAnsi="Segoe UI" w:cs="Segoe UI"/>
               </w:rPr>
-              <w:t>Ordering system</w:t>
-            </w:r>
-            <w:r>
-              <w:rPr>
-                <w:rFonts w:ascii="Segoe UI" w:hAnsi="Segoe UI" w:cs="Segoe UI"/>
-              </w:rPr>
-              <w:t xml:space="preserve"> – database must be secure</w:t>
+              <w:t>Ordering system – database must be secure</w:t>
             </w:r>
           </w:p>
         </w:tc>
         <w:tc>
           <w:tcPr>
-            <w:tcW w:w="1573" w:type="dxa"/>
+            <w:tcW w:w="1624" w:type="dxa"/>
           </w:tcPr>
           <w:p>
             <w:pPr>
@@ -436,7 +430,7 @@
       <w:tr>
         <w:tc>
           <w:tcPr>
-            <w:tcW w:w="984" w:type="dxa"/>
+            <w:tcW w:w="1046" w:type="dxa"/>
           </w:tcPr>
           <w:p>
             <w:pPr>
@@ -454,7 +448,7 @@
         </w:tc>
         <w:tc>
           <w:tcPr>
-            <w:tcW w:w="6459" w:type="dxa"/>
+            <w:tcW w:w="6397" w:type="dxa"/>
           </w:tcPr>
           <w:p>
             <w:pPr>
@@ -508,31 +502,13 @@
               <w:rPr>
                 <w:rFonts w:ascii="Segoe UI" w:hAnsi="Segoe UI" w:cs="Segoe UI"/>
               </w:rPr>
-              <w:t xml:space="preserve"> </w:t>
-            </w:r>
-            <w:r>
-              <w:rPr>
-                <w:rFonts w:ascii="Segoe UI" w:hAnsi="Segoe UI" w:cs="Segoe UI"/>
-              </w:rPr>
-              <w:t>particularly during the months of November and December</w:t>
-            </w:r>
-            <w:r>
-              <w:rPr>
-                <w:rFonts w:ascii="Segoe UI" w:hAnsi="Segoe UI" w:cs="Segoe UI"/>
-              </w:rPr>
-              <w:t xml:space="preserve">, the </w:t>
-            </w:r>
-            <w:r>
-              <w:rPr>
-                <w:rFonts w:ascii="Segoe UI" w:hAnsi="Segoe UI" w:cs="Segoe UI"/>
-              </w:rPr>
-              <w:t>demand for bikes grow ahead of the holiday period</w:t>
+              <w:t xml:space="preserve"> particularly during the months of November and December, the demand for bikes grow ahead of the holiday period</w:t>
             </w:r>
           </w:p>
         </w:tc>
         <w:tc>
           <w:tcPr>
-            <w:tcW w:w="1573" w:type="dxa"/>
+            <w:tcW w:w="1624" w:type="dxa"/>
           </w:tcPr>
           <w:p>
             <w:pPr>
@@ -552,7 +528,7 @@
       <w:tr>
         <w:tc>
           <w:tcPr>
-            <w:tcW w:w="984" w:type="dxa"/>
+            <w:tcW w:w="1046" w:type="dxa"/>
           </w:tcPr>
           <w:p>
             <w:pPr>
@@ -570,7 +546,7 @@
         </w:tc>
         <w:tc>
           <w:tcPr>
-            <w:tcW w:w="6459" w:type="dxa"/>
+            <w:tcW w:w="6397" w:type="dxa"/>
           </w:tcPr>
           <w:p>
             <w:pPr>
@@ -600,19 +576,7 @@
               <w:rPr>
                 <w:rFonts w:ascii="Segoe UI" w:hAnsi="Segoe UI" w:cs="Segoe UI"/>
               </w:rPr>
-              <w:t xml:space="preserve"> </w:t>
-            </w:r>
-            <w:r>
-              <w:rPr>
-                <w:rFonts w:ascii="Segoe UI" w:hAnsi="Segoe UI" w:cs="Segoe UI"/>
-              </w:rPr>
-              <w:t xml:space="preserve">they need to </w:t>
-            </w:r>
-            <w:r>
-              <w:rPr>
-                <w:rFonts w:ascii="Segoe UI" w:hAnsi="Segoe UI" w:cs="Segoe UI"/>
-              </w:rPr>
-              <w:t>process the reporting data in a timely manner</w:t>
+              <w:t xml:space="preserve"> they need to process the reporting data in a timely manner</w:t>
             </w:r>
           </w:p>
           <w:p>
@@ -637,19 +601,13 @@
               <w:rPr>
                 <w:rFonts w:ascii="Segoe UI" w:hAnsi="Segoe UI" w:cs="Segoe UI"/>
               </w:rPr>
-              <w:t>ext analytics engine</w:t>
-            </w:r>
-            <w:r>
-              <w:rPr>
-                <w:rFonts w:ascii="Segoe UI" w:hAnsi="Segoe UI" w:cs="Segoe UI"/>
-              </w:rPr>
-              <w:t>: must be performant</w:t>
+              <w:t>ext analytics engine: must be performant</w:t>
             </w:r>
           </w:p>
         </w:tc>
         <w:tc>
           <w:tcPr>
-            <w:tcW w:w="1573" w:type="dxa"/>
+            <w:tcW w:w="1624" w:type="dxa"/>
           </w:tcPr>
           <w:p>
             <w:pPr>
@@ -669,7 +627,7 @@
       <w:tr>
         <w:tc>
           <w:tcPr>
-            <w:tcW w:w="984" w:type="dxa"/>
+            <w:tcW w:w="1046" w:type="dxa"/>
           </w:tcPr>
           <w:p>
             <w:pPr>
@@ -687,7 +645,7 @@
         </w:tc>
         <w:tc>
           <w:tcPr>
-            <w:tcW w:w="6459" w:type="dxa"/>
+            <w:tcW w:w="6397" w:type="dxa"/>
           </w:tcPr>
           <w:p>
             <w:pPr>
@@ -717,127 +675,109 @@
               <w:rPr>
                 <w:rFonts w:ascii="Segoe UI" w:hAnsi="Segoe UI" w:cs="Segoe UI"/>
               </w:rPr>
+              <w:t xml:space="preserve">ebsite </w:t>
+            </w:r>
+            <w:r>
+              <w:rPr>
+                <w:rFonts w:ascii="Segoe UI" w:hAnsi="Segoe UI" w:cs="Segoe UI"/>
+              </w:rPr>
+              <w:t xml:space="preserve">- </w:t>
+            </w:r>
+            <w:r>
+              <w:rPr>
+                <w:rFonts w:ascii="Segoe UI" w:hAnsi="Segoe UI" w:cs="Segoe UI"/>
+              </w:rPr>
+              <w:t>i</w:t>
+            </w:r>
+            <w:r>
+              <w:rPr>
+                <w:rFonts w:ascii="Segoe UI" w:hAnsi="Segoe UI" w:cs="Segoe UI"/>
+              </w:rPr>
+              <w:t xml:space="preserve">mages </w:t>
+            </w:r>
+            <w:r>
+              <w:rPr>
+                <w:rFonts w:ascii="Segoe UI" w:hAnsi="Segoe UI" w:cs="Segoe UI"/>
+              </w:rPr>
+              <w:t>s</w:t>
+            </w:r>
+            <w:r>
+              <w:rPr>
+                <w:rFonts w:ascii="Segoe UI" w:hAnsi="Segoe UI" w:cs="Segoe UI"/>
+              </w:rPr>
+              <w:t>torage</w:t>
+            </w:r>
+            <w:r>
+              <w:rPr>
+                <w:rFonts w:ascii="Segoe UI" w:hAnsi="Segoe UI" w:cs="Segoe UI"/>
+              </w:rPr>
+              <w:t>:</w:t>
+            </w:r>
+            <w:r>
+              <w:rPr>
+                <w:rFonts w:ascii="Segoe UI" w:hAnsi="Segoe UI" w:cs="Segoe UI"/>
+              </w:rPr>
+              <w:t xml:space="preserve"> must have high availability</w:t>
+            </w:r>
+          </w:p>
+          <w:p>
+            <w:pPr>
+              <w:rPr>
+                <w:rFonts w:ascii="Segoe UI" w:hAnsi="Segoe UI" w:cs="Segoe UI"/>
+              </w:rPr>
+            </w:pPr>
+            <w:r>
+              <w:rPr>
+                <w:rFonts w:ascii="Segoe UI" w:hAnsi="Segoe UI" w:cs="Segoe UI"/>
+              </w:rPr>
+              <w:t xml:space="preserve">Ordering system </w:t>
+            </w:r>
+            <w:r>
+              <w:rPr>
+                <w:rFonts w:ascii="Segoe UI" w:hAnsi="Segoe UI" w:cs="Segoe UI"/>
+              </w:rPr>
+              <w:t xml:space="preserve">– </w:t>
+            </w:r>
+            <w:r>
+              <w:rPr>
+                <w:rFonts w:ascii="Segoe UI" w:hAnsi="Segoe UI" w:cs="Segoe UI"/>
+              </w:rPr>
+              <w:t>d</w:t>
+            </w:r>
+            <w:r>
+              <w:rPr>
+                <w:rFonts w:ascii="Segoe UI" w:hAnsi="Segoe UI" w:cs="Segoe UI"/>
+              </w:rPr>
+              <w:t>atabase</w:t>
+            </w:r>
+            <w:r>
+              <w:rPr>
+                <w:rFonts w:ascii="Segoe UI" w:hAnsi="Segoe UI" w:cs="Segoe UI"/>
+              </w:rPr>
+              <w:t xml:space="preserve"> </w:t>
+            </w:r>
+            <w:r>
+              <w:rPr>
+                <w:rFonts w:ascii="Segoe UI" w:hAnsi="Segoe UI" w:cs="Segoe UI"/>
+              </w:rPr>
+              <w:t xml:space="preserve">(could be Azure SQL DB or Cosmos DB) and </w:t>
+            </w:r>
+            <w:r>
+              <w:rPr>
+                <w:rFonts w:ascii="Segoe UI" w:hAnsi="Segoe UI" w:cs="Segoe UI"/>
+              </w:rPr>
+              <w:t>w</w:t>
+            </w:r>
+            <w:r>
+              <w:rPr>
+                <w:rFonts w:ascii="Segoe UI" w:hAnsi="Segoe UI" w:cs="Segoe UI"/>
+              </w:rPr>
               <w:t>ebsite</w:t>
             </w:r>
             <w:r>
               <w:rPr>
                 <w:rFonts w:ascii="Segoe UI" w:hAnsi="Segoe UI" w:cs="Segoe UI"/>
               </w:rPr>
-              <w:t xml:space="preserve"> </w:t>
-            </w:r>
-            <w:r>
-              <w:rPr>
-                <w:rFonts w:ascii="Segoe UI" w:hAnsi="Segoe UI" w:cs="Segoe UI"/>
-              </w:rPr>
-              <w:t xml:space="preserve">- </w:t>
-            </w:r>
-            <w:r>
-              <w:rPr>
-                <w:rFonts w:ascii="Segoe UI" w:hAnsi="Segoe UI" w:cs="Segoe UI"/>
-              </w:rPr>
-              <w:t>i</w:t>
-            </w:r>
-            <w:r>
-              <w:rPr>
-                <w:rFonts w:ascii="Segoe UI" w:hAnsi="Segoe UI" w:cs="Segoe UI"/>
-              </w:rPr>
-              <w:t xml:space="preserve">mages </w:t>
-            </w:r>
-            <w:r>
-              <w:rPr>
-                <w:rFonts w:ascii="Segoe UI" w:hAnsi="Segoe UI" w:cs="Segoe UI"/>
-              </w:rPr>
-              <w:t>s</w:t>
-            </w:r>
-            <w:r>
-              <w:rPr>
-                <w:rFonts w:ascii="Segoe UI" w:hAnsi="Segoe UI" w:cs="Segoe UI"/>
-              </w:rPr>
-              <w:t>torage</w:t>
-            </w:r>
-            <w:r>
-              <w:rPr>
-                <w:rFonts w:ascii="Segoe UI" w:hAnsi="Segoe UI" w:cs="Segoe UI"/>
-              </w:rPr>
-              <w:t>:</w:t>
-            </w:r>
-            <w:r>
-              <w:rPr>
-                <w:rFonts w:ascii="Segoe UI" w:hAnsi="Segoe UI" w:cs="Segoe UI"/>
-              </w:rPr>
-              <w:t xml:space="preserve"> must have high availability</w:t>
-            </w:r>
-          </w:p>
-          <w:p>
-            <w:pPr>
-              <w:rPr>
-                <w:rFonts w:ascii="Segoe UI" w:hAnsi="Segoe UI" w:cs="Segoe UI"/>
-              </w:rPr>
-            </w:pPr>
-            <w:r>
-              <w:rPr>
-                <w:rFonts w:ascii="Segoe UI" w:hAnsi="Segoe UI" w:cs="Segoe UI"/>
-              </w:rPr>
-              <w:t>Ordering system</w:t>
-            </w:r>
-            <w:r>
-              <w:rPr>
-                <w:rFonts w:ascii="Segoe UI" w:hAnsi="Segoe UI" w:cs="Segoe UI"/>
-              </w:rPr>
-              <w:t xml:space="preserve"> </w:t>
-            </w:r>
-            <w:r>
-              <w:rPr>
-                <w:rFonts w:ascii="Segoe UI" w:hAnsi="Segoe UI" w:cs="Segoe UI"/>
-              </w:rPr>
-              <w:t>–</w:t>
-            </w:r>
-            <w:r>
-              <w:rPr>
-                <w:rFonts w:ascii="Segoe UI" w:hAnsi="Segoe UI" w:cs="Segoe UI"/>
-              </w:rPr>
-              <w:t xml:space="preserve"> </w:t>
-            </w:r>
-            <w:r>
-              <w:rPr>
-                <w:rFonts w:ascii="Segoe UI" w:hAnsi="Segoe UI" w:cs="Segoe UI"/>
-              </w:rPr>
-              <w:t>d</w:t>
-            </w:r>
-            <w:r>
-              <w:rPr>
-                <w:rFonts w:ascii="Segoe UI" w:hAnsi="Segoe UI" w:cs="Segoe UI"/>
-              </w:rPr>
-              <w:t>atabase</w:t>
-            </w:r>
-            <w:r>
-              <w:rPr>
-                <w:rFonts w:ascii="Segoe UI" w:hAnsi="Segoe UI" w:cs="Segoe UI"/>
-              </w:rPr>
-              <w:t xml:space="preserve"> </w:t>
-            </w:r>
-            <w:r>
-              <w:rPr>
-                <w:rFonts w:ascii="Segoe UI" w:hAnsi="Segoe UI" w:cs="Segoe UI"/>
-              </w:rPr>
-              <w:t xml:space="preserve">(could be Azure SQL DB or Cosmos DB) and </w:t>
-            </w:r>
-            <w:r>
-              <w:rPr>
-                <w:rFonts w:ascii="Segoe UI" w:hAnsi="Segoe UI" w:cs="Segoe UI"/>
-              </w:rPr>
-              <w:t>w</w:t>
-            </w:r>
-            <w:r>
-              <w:rPr>
-                <w:rFonts w:ascii="Segoe UI" w:hAnsi="Segoe UI" w:cs="Segoe UI"/>
-              </w:rPr>
-              <w:t>ebsite</w:t>
-            </w:r>
-            <w:r>
-              <w:rPr>
-                <w:rFonts w:ascii="Segoe UI" w:hAnsi="Segoe UI" w:cs="Segoe UI"/>
-              </w:rPr>
               <w:t xml:space="preserve">: </w:t>
             </w:r>
             <w:r>
@@ -869,51 +809,33 @@
               <w:rPr>
                 <w:rFonts w:ascii="Segoe UI" w:hAnsi="Segoe UI" w:cs="Segoe UI"/>
               </w:rPr>
-              <w:t>ext analytics engine</w:t>
-            </w:r>
-            <w:r>
-              <w:rPr>
-                <w:rFonts w:ascii="Segoe UI" w:hAnsi="Segoe UI" w:cs="Segoe UI"/>
-              </w:rPr>
-              <w:t>: must be resilient</w:t>
-            </w:r>
-          </w:p>
-          <w:p>
-            <w:pPr>
-              <w:rPr>
-                <w:rFonts w:ascii="Segoe UI" w:hAnsi="Segoe UI" w:cs="Segoe UI"/>
-              </w:rPr>
-            </w:pPr>
-            <w:r>
-              <w:rPr>
-                <w:rFonts w:ascii="Segoe UI" w:hAnsi="Segoe UI" w:cs="Segoe UI"/>
-              </w:rPr>
-              <w:t>Customer Service</w:t>
-            </w:r>
-            <w:r>
-              <w:rPr>
-                <w:rFonts w:ascii="Segoe UI" w:hAnsi="Segoe UI" w:cs="Segoe UI"/>
-              </w:rPr>
-              <w:t xml:space="preserve"> – track fraudulent claims: must be done in real-time</w:t>
-            </w:r>
-          </w:p>
-          <w:p>
-            <w:pPr>
-              <w:rPr>
-                <w:rFonts w:ascii="Segoe UI" w:hAnsi="Segoe UI" w:cs="Segoe UI"/>
-              </w:rPr>
-            </w:pPr>
-            <w:r>
-              <w:rPr>
-                <w:rFonts w:ascii="Segoe UI" w:hAnsi="Segoe UI" w:cs="Segoe UI"/>
-              </w:rPr>
-              <w:t>Customer Service</w:t>
-            </w:r>
-            <w:r>
-              <w:rPr>
-                <w:rFonts w:ascii="Segoe UI" w:hAnsi="Segoe UI" w:cs="Segoe UI"/>
-              </w:rPr>
-              <w:t xml:space="preserve"> – chatbot: respond in real-time regardless of where the customer is located</w:t>
+              <w:t>ext analytics engine: must be resilient</w:t>
+            </w:r>
+          </w:p>
+          <w:p>
+            <w:pPr>
+              <w:rPr>
+                <w:rFonts w:ascii="Segoe UI" w:hAnsi="Segoe UI" w:cs="Segoe UI"/>
+              </w:rPr>
+            </w:pPr>
+            <w:r>
+              <w:rPr>
+                <w:rFonts w:ascii="Segoe UI" w:hAnsi="Segoe UI" w:cs="Segoe UI"/>
+              </w:rPr>
+              <w:t>Customer Service – track fraudulent claims: must be done in real-time</w:t>
+            </w:r>
+          </w:p>
+          <w:p>
+            <w:pPr>
+              <w:rPr>
+                <w:rFonts w:ascii="Segoe UI" w:hAnsi="Segoe UI" w:cs="Segoe UI"/>
+              </w:rPr>
+            </w:pPr>
+            <w:r>
+              <w:rPr>
+                <w:rFonts w:ascii="Segoe UI" w:hAnsi="Segoe UI" w:cs="Segoe UI"/>
+              </w:rPr>
+              <w:t>Customer Service – chatbot: respond in real-time regardless of where the customer is located</w:t>
             </w:r>
           </w:p>
           <w:p>
@@ -939,13 +861,7 @@
               <w:rPr>
                 <w:rFonts w:ascii="Segoe UI" w:hAnsi="Segoe UI" w:cs="Segoe UI"/>
               </w:rPr>
-              <w:t>Connected Bicycle – information retrieved by the microcomputer:</w:t>
-            </w:r>
-            <w:r>
-              <w:rPr>
-                <w:rFonts w:ascii="Segoe UI" w:hAnsi="Segoe UI" w:cs="Segoe UI"/>
-              </w:rPr>
-              <w:t xml:space="preserve"> 1</w:t>
+              <w:t>Connected Bicycle – information retrieved by the microcomputer: 1</w:t>
             </w:r>
             <w:r>
               <w:rPr>
@@ -989,7 +905,7 @@
         </w:tc>
         <w:tc>
           <w:tcPr>
-            <w:tcW w:w="1573" w:type="dxa"/>
+            <w:tcW w:w="1624" w:type="dxa"/>
           </w:tcPr>
           <w:p>
             <w:pPr>
@@ -1009,7 +925,7 @@
       <w:tr>
         <w:tc>
           <w:tcPr>
-            <w:tcW w:w="984" w:type="dxa"/>
+            <w:tcW w:w="1046" w:type="dxa"/>
           </w:tcPr>
           <w:p>
             <w:pPr>
@@ -1027,7 +943,7 @@
         </w:tc>
         <w:tc>
           <w:tcPr>
-            <w:tcW w:w="6459" w:type="dxa"/>
+            <w:tcW w:w="6397" w:type="dxa"/>
           </w:tcPr>
           <w:p>
             <w:pPr>
@@ -1088,7 +1004,7 @@
         </w:tc>
         <w:tc>
           <w:tcPr>
-            <w:tcW w:w="1573" w:type="dxa"/>
+            <w:tcW w:w="1624" w:type="dxa"/>
           </w:tcPr>
           <w:p>
             <w:pPr>
@@ -1100,13 +1016,7 @@
               <w:rPr>
                 <w:rFonts w:ascii="Segoe UI" w:hAnsi="Segoe UI" w:cs="Segoe UI"/>
               </w:rPr>
-              <w:t>Recoverabilit</w:t>
-            </w:r>
-            <w:r>
-              <w:rPr>
-                <w:rFonts w:ascii="Segoe UI" w:hAnsi="Segoe UI" w:cs="Segoe UI"/>
-              </w:rPr>
-              <w:t>y</w:t>
+              <w:t>Recoverability</w:t>
             </w:r>
           </w:p>
         </w:tc>
@@ -1114,7 +1024,7 @@
       <w:tr>
         <w:tc>
           <w:tcPr>
-            <w:tcW w:w="984" w:type="dxa"/>
+            <w:tcW w:w="1046" w:type="dxa"/>
           </w:tcPr>
           <w:p>
             <w:pPr>
@@ -1132,7 +1042,7 @@
         </w:tc>
         <w:tc>
           <w:tcPr>
-            <w:tcW w:w="6459" w:type="dxa"/>
+            <w:tcW w:w="6397" w:type="dxa"/>
           </w:tcPr>
           <w:p>
             <w:pPr>
@@ -1144,13 +1054,7 @@
               <w:rPr>
                 <w:rFonts w:ascii="Segoe UI" w:hAnsi="Segoe UI" w:cs="Segoe UI"/>
               </w:rPr>
-              <w:t>Customer Service</w:t>
-            </w:r>
-            <w:r>
-              <w:rPr>
-                <w:rFonts w:ascii="Segoe UI" w:hAnsi="Segoe UI" w:cs="Segoe UI"/>
-              </w:rPr>
-              <w:t xml:space="preserve"> – </w:t>
+              <w:t xml:space="preserve">Customer Service – </w:t>
             </w:r>
             <w:r>
               <w:rPr>
@@ -1199,32 +1103,20 @@
               <w:rPr>
                 <w:rFonts w:ascii="Segoe UI" w:hAnsi="Segoe UI" w:cs="Segoe UI"/>
               </w:rPr>
-              <w:t xml:space="preserve">ext analytics engine: </w:t>
-            </w:r>
-            <w:r>
-              <w:rPr>
-                <w:rFonts w:ascii="Segoe UI" w:hAnsi="Segoe UI" w:cs="Segoe UI"/>
-              </w:rPr>
-              <w:t>use predictive analytics</w:t>
-            </w:r>
-          </w:p>
-          <w:p>
-            <w:pPr>
-              <w:rPr>
-                <w:rFonts w:ascii="Segoe UI" w:hAnsi="Segoe UI" w:cs="Segoe UI"/>
-              </w:rPr>
-            </w:pPr>
-            <w:r>
-              <w:rPr>
-                <w:rFonts w:ascii="Segoe UI" w:hAnsi="Segoe UI" w:cs="Segoe UI"/>
-              </w:rPr>
-              <w:t>Customer Service</w:t>
-            </w:r>
-            <w:r>
-              <w:rPr>
-                <w:rFonts w:ascii="Segoe UI" w:hAnsi="Segoe UI" w:cs="Segoe UI"/>
-              </w:rPr>
-              <w:t xml:space="preserve"> – check status on current orders</w:t>
+              <w:t>ext analytics engine: use predictive analytics</w:t>
+            </w:r>
+          </w:p>
+          <w:p>
+            <w:pPr>
+              <w:rPr>
+                <w:rFonts w:ascii="Segoe UI" w:hAnsi="Segoe UI" w:cs="Segoe UI"/>
+              </w:rPr>
+            </w:pPr>
+            <w:r>
+              <w:rPr>
+                <w:rFonts w:ascii="Segoe UI" w:hAnsi="Segoe UI" w:cs="Segoe UI"/>
+              </w:rPr>
+              <w:t>Customer Service – check status on current orders</w:t>
             </w:r>
           </w:p>
           <w:p>
@@ -1268,7 +1160,7 @@
         </w:tc>
         <w:tc>
           <w:tcPr>
-            <w:tcW w:w="1573" w:type="dxa"/>
+            <w:tcW w:w="1624" w:type="dxa"/>
           </w:tcPr>
           <w:p>
             <w:pPr>

</xml_diff>